<commit_message>
affichage des images dans la page gallery
</commit_message>
<xml_diff>
--- a/Rapport_Nobitsgram.docx
+++ b/Rapport_Nobitsgram.docx
@@ -11,6 +11,7 @@
         </w:docPartObj>
       </w:sdtPr>
       <w:sdtContent>
+        <w:bookmarkStart w:id="0" w:name="_GoBack" w:displacedByCustomXml="prev"/>
         <w:p>
           <w:pPr>
             <w:ind w:left="-851"/>
@@ -26,10 +27,10 @@
                   <wp:anchor distT="0" distB="0" distL="114300" distR="114300" simplePos="0" relativeHeight="251661312" behindDoc="1" locked="0" layoutInCell="0" allowOverlap="1" wp14:anchorId="37556E8A" wp14:editId="637E714F">
                     <wp:simplePos x="0" y="0"/>
                     <wp:positionH relativeFrom="margin">
-                      <wp:posOffset>-588010</wp:posOffset>
+                      <wp:posOffset>-599912</wp:posOffset>
                     </wp:positionH>
                     <wp:positionV relativeFrom="margin">
-                      <wp:posOffset>-480060</wp:posOffset>
+                      <wp:posOffset>-313093</wp:posOffset>
                     </wp:positionV>
                     <wp:extent cx="7138670" cy="9454515"/>
                     <wp:effectExtent l="0" t="0" r="0" b="7620"/>
@@ -98,7 +99,7 @@
               </mc:Choice>
               <mc:Fallback>
                 <w:pict>
-                  <v:roundrect id="AutoShape 623" o:spid="_x0000_s1026" alt="Description : Light vertical" style="position:absolute;margin-left:-46.3pt;margin-top:-37.8pt;width:562.1pt;height:744.45pt;z-index:-251655168;visibility:visible;mso-wrap-style:square;mso-width-percent:920;mso-height-percent:940;mso-wrap-distance-left:9pt;mso-wrap-distance-top:0;mso-wrap-distance-right:9pt;mso-wrap-distance-bottom:0;mso-position-horizontal:absolute;mso-position-horizontal-relative:margin;mso-position-vertical:absolute;mso-position-vertical-relative:margin;mso-width-percent:920;mso-height-percent:940;mso-width-relative:page;mso-height-relative:page;v-text-anchor:top" arcsize="2269f" o:gfxdata="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" o:allowincell="f" fillcolor="#d7cfbf" stroked="f" strokecolor="#796a4f" strokeweight="1pt">
+                  <v:roundrect id="AutoShape 623" o:spid="_x0000_s1026" alt="Description : Light vertical" style="position:absolute;margin-left:-47.25pt;margin-top:-24.65pt;width:562.1pt;height:744.45pt;z-index:-251655168;visibility:visible;mso-wrap-style:square;mso-width-percent:920;mso-height-percent:940;mso-wrap-distance-left:9pt;mso-wrap-distance-top:0;mso-wrap-distance-right:9pt;mso-wrap-distance-bottom:0;mso-position-horizontal:absolute;mso-position-horizontal-relative:margin;mso-position-vertical:absolute;mso-position-vertical-relative:margin;mso-width-percent:920;mso-height-percent:940;mso-width-relative:page;mso-height-relative:page;v-text-anchor:top" arcsize="2269f" o:gfxdata="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" o:allowincell="f" fillcolor="#d7cfbf" stroked="f" strokecolor="#796a4f" strokeweight="1pt">
                     <v:fill r:id="rId9" o:title="" color2="#eeece1 [3214]" type="pattern"/>
                     <w10:wrap anchorx="margin" anchory="margin"/>
                   </v:roundrect>
@@ -106,6 +107,7 @@
               </mc:Fallback>
             </mc:AlternateContent>
           </w:r>
+          <w:bookmarkEnd w:id="0"/>
           <w:r>
             <w:rPr>
               <w:noProof/>
@@ -184,7 +186,7 @@
                       </mc:Choice>
                       <mc:Fallback>
                         <wp:positionV relativeFrom="page">
-                          <wp:posOffset>2594610</wp:posOffset>
+                          <wp:posOffset>2718435</wp:posOffset>
                         </wp:positionV>
                       </mc:Fallback>
                     </mc:AlternateContent>
@@ -857,7 +859,7 @@
                       </mc:Choice>
                       <mc:Fallback>
                         <wp:positionV relativeFrom="page">
-                          <wp:posOffset>7872730</wp:posOffset>
+                          <wp:posOffset>7905750</wp:posOffset>
                         </wp:positionV>
                       </mc:Fallback>
                     </mc:AlternateContent>
@@ -1783,7 +1785,7 @@
                     <w:noProof/>
                     <w:webHidden/>
                   </w:rPr>
-                  <w:t>7</w:t>
+                  <w:t>6</w:t>
                 </w:r>
                 <w:r>
                   <w:rPr>
@@ -2123,7 +2125,7 @@
                     <w:noProof/>
                     <w:webHidden/>
                   </w:rPr>
-                  <w:t>17</w:t>
+                  <w:t>16</w:t>
                 </w:r>
                 <w:r>
                   <w:rPr>
@@ -2193,8 +2195,6 @@
                     </wp:inline>
                   </w:drawing>
                 </w:r>
-                <w:bookmarkStart w:id="0" w:name="_GoBack"/>
-                <w:bookmarkEnd w:id="0"/>
                 <w:r>
                   <w:rPr>
                     <w:noProof/>
@@ -2234,7 +2234,7 @@
                     <w:noProof/>
                     <w:webHidden/>
                   </w:rPr>
-                  <w:t>17</w:t>
+                  <w:t>16</w:t>
                 </w:r>
                 <w:r>
                   <w:rPr>
@@ -2343,7 +2343,7 @@
                     <w:noProof/>
                     <w:webHidden/>
                   </w:rPr>
-                  <w:t>17</w:t>
+                  <w:t>16</w:t>
                 </w:r>
                 <w:r>
                   <w:rPr>
@@ -2452,7 +2452,7 @@
                     <w:noProof/>
                     <w:webHidden/>
                   </w:rPr>
-                  <w:t>17</w:t>
+                  <w:t>16</w:t>
                 </w:r>
                 <w:r>
                   <w:rPr>
@@ -2520,7 +2520,7 @@
                     <w:noProof/>
                     <w:webHidden/>
                   </w:rPr>
-                  <w:t>18</w:t>
+                  <w:t>17</w:t>
                 </w:r>
                 <w:r>
                   <w:rPr>
@@ -2588,7 +2588,7 @@
                     <w:noProof/>
                     <w:webHidden/>
                   </w:rPr>
-                  <w:t>18</w:t>
+                  <w:t>17</w:t>
                 </w:r>
                 <w:r>
                   <w:rPr>
@@ -2656,7 +2656,7 @@
                     <w:noProof/>
                     <w:webHidden/>
                   </w:rPr>
-                  <w:t>20</w:t>
+                  <w:t>19</w:t>
                 </w:r>
                 <w:r>
                   <w:rPr>
@@ -2724,7 +2724,7 @@
                     <w:noProof/>
                     <w:webHidden/>
                   </w:rPr>
-                  <w:t>21</w:t>
+                  <w:t>20</w:t>
                 </w:r>
                 <w:r>
                   <w:rPr>
@@ -2793,7 +2793,7 @@
                     <w:noProof/>
                     <w:webHidden/>
                   </w:rPr>
-                  <w:t>21</w:t>
+                  <w:t>20</w:t>
                 </w:r>
                 <w:r>
                   <w:rPr>
@@ -2862,7 +2862,7 @@
                     <w:noProof/>
                     <w:webHidden/>
                   </w:rPr>
-                  <w:t>21</w:t>
+                  <w:t>20</w:t>
                 </w:r>
                 <w:r>
                   <w:rPr>
@@ -2931,7 +2931,7 @@
                     <w:noProof/>
                     <w:webHidden/>
                   </w:rPr>
-                  <w:t>21</w:t>
+                  <w:t>20</w:t>
                 </w:r>
                 <w:r>
                   <w:rPr>
@@ -2999,7 +2999,7 @@
                     <w:noProof/>
                     <w:webHidden/>
                   </w:rPr>
-                  <w:t>22</w:t>
+                  <w:t>21</w:t>
                 </w:r>
                 <w:r>
                   <w:rPr>
@@ -3068,7 +3068,7 @@
                     <w:noProof/>
                     <w:webHidden/>
                   </w:rPr>
-                  <w:t>22</w:t>
+                  <w:t>21</w:t>
                 </w:r>
                 <w:r>
                   <w:rPr>
@@ -3137,7 +3137,7 @@
                     <w:noProof/>
                     <w:webHidden/>
                   </w:rPr>
-                  <w:t>23</w:t>
+                  <w:t>22</w:t>
                 </w:r>
                 <w:r>
                   <w:rPr>
@@ -3206,7 +3206,7 @@
                     <w:noProof/>
                     <w:webHidden/>
                   </w:rPr>
-                  <w:t>25</w:t>
+                  <w:t>24</w:t>
                 </w:r>
                 <w:r>
                   <w:rPr>
@@ -3275,7 +3275,7 @@
                     <w:noProof/>
                     <w:webHidden/>
                   </w:rPr>
-                  <w:t>26</w:t>
+                  <w:t>25</w:t>
                 </w:r>
                 <w:r>
                   <w:rPr>
@@ -3344,7 +3344,7 @@
                     <w:noProof/>
                     <w:webHidden/>
                   </w:rPr>
-                  <w:t>27</w:t>
+                  <w:t>26</w:t>
                 </w:r>
                 <w:r>
                   <w:rPr>
@@ -3413,7 +3413,7 @@
                     <w:noProof/>
                     <w:webHidden/>
                   </w:rPr>
-                  <w:t>28</w:t>
+                  <w:t>27</w:t>
                 </w:r>
                 <w:r>
                   <w:rPr>
@@ -18654,7 +18654,7 @@
       <w:headerReference w:type="default" r:id="rId38"/>
       <w:footerReference w:type="default" r:id="rId39"/>
       <w:pgSz w:w="11906" w:h="16838"/>
-      <w:pgMar w:top="308" w:right="1417" w:bottom="1417" w:left="1417" w:header="284" w:footer="708" w:gutter="0"/>
+      <w:pgMar w:top="568" w:right="1417" w:bottom="1417" w:left="1417" w:header="284" w:footer="708" w:gutter="0"/>
       <w:pgNumType w:start="0"/>
       <w:cols w:space="708"/>
       <w:titlePg/>
@@ -18739,7 +18739,7 @@
         <w:rFonts w:asciiTheme="majorHAnsi" w:eastAsiaTheme="majorEastAsia" w:hAnsiTheme="majorHAnsi" w:cstheme="majorBidi"/>
         <w:noProof/>
       </w:rPr>
-      <w:t>1</w:t>
+      <w:t>15</w:t>
     </w:r>
     <w:r>
       <w:rPr>
@@ -18794,7 +18794,7 @@
         <w:lang w:val="fr-CH" w:eastAsia="fr-CH"/>
       </w:rPr>
       <w:drawing>
-        <wp:inline distT="0" distB="0" distL="0" distR="0" wp14:anchorId="3D54064F" wp14:editId="5B82E7E7">
+        <wp:inline distT="0" distB="0" distL="0" distR="0" wp14:anchorId="2F11608C" wp14:editId="48B1B2AD">
           <wp:extent cx="1095271" cy="432079"/>
           <wp:effectExtent l="0" t="0" r="0" b="6350"/>
           <wp:docPr id="28" name="Image 28"/>
@@ -21996,7 +21996,7 @@
 </file>
 
 <file path=customXml/itemProps1.xml><?xml version="1.0" encoding="utf-8"?>
-<ds:datastoreItem xmlns:ds="http://schemas.openxmlformats.org/officeDocument/2006/customXml" ds:itemID="{E3F2DECD-6A40-4052-B5FC-05AF969822F4}">
+<ds:datastoreItem xmlns:ds="http://schemas.openxmlformats.org/officeDocument/2006/customXml" ds:itemID="{67E673C2-F0D5-4C6D-BE4C-03195E49D16D}">
   <ds:schemaRefs>
     <ds:schemaRef ds:uri="http://schemas.openxmlformats.org/officeDocument/2006/bibliography"/>
   </ds:schemaRefs>

</xml_diff>